<commit_message>
Activity Diagrams for the four operations
Activity Diagrams for the four operations
</commit_message>
<xml_diff>
--- a/Activity Diagrams.docx
+++ b/Activity Diagrams.docx
@@ -81,9 +81,6 @@
     <w:p>
       <w:pPr>
         <w:jc w:val="center"/>
-        <w:rPr>
-          <w:rFonts w:hint="eastAsia"/>
-        </w:rPr>
       </w:pPr>
       <w:r>
         <w:rPr>
@@ -95,9 +92,6 @@
     <w:p>
       <w:pPr>
         <w:jc w:val="center"/>
-        <w:rPr>
-          <w:rFonts w:hint="eastAsia"/>
-        </w:rPr>
       </w:pPr>
     </w:p>
     <w:p>
@@ -114,10 +108,10 @@
           <w:noProof/>
         </w:rPr>
         <w:drawing>
-          <wp:inline distT="0" distB="0" distL="0" distR="0" wp14:anchorId="38EF9B94" wp14:editId="60DE4162">
-            <wp:extent cx="5763289" cy="2675526"/>
-            <wp:effectExtent l="0" t="0" r="8890" b="0"/>
-            <wp:docPr id="2" name="图片 2"/>
+          <wp:inline distT="0" distB="0" distL="0" distR="0" wp14:anchorId="09C6D973" wp14:editId="1F3982B0">
+            <wp:extent cx="5705856" cy="2999232"/>
+            <wp:effectExtent l="0" t="0" r="9525" b="0"/>
+            <wp:docPr id="7" name="图片 7"/>
             <wp:cNvGraphicFramePr>
               <a:graphicFrameLocks xmlns:a="http://schemas.openxmlformats.org/drawingml/2006/main" noChangeAspect="1"/>
             </wp:cNvGraphicFramePr>
@@ -137,7 +131,7 @@
                   <pic:spPr>
                     <a:xfrm>
                       <a:off x="0" y="0"/>
-                      <a:ext cx="5763344" cy="2675552"/>
+                      <a:ext cx="5708316" cy="3000525"/>
                     </a:xfrm>
                     <a:prstGeom prst="rect">
                       <a:avLst/>
@@ -174,6 +168,8 @@
         </w:rPr>
         <w:t xml:space="preserve"> The Activity Diagram for withdraw</w:t>
       </w:r>
+      <w:bookmarkStart w:id="0" w:name="_GoBack"/>
+      <w:bookmarkEnd w:id="0"/>
     </w:p>
     <w:p>
       <w:pPr>
@@ -229,9 +225,6 @@
     <w:p>
       <w:pPr>
         <w:jc w:val="center"/>
-        <w:rPr>
-          <w:rFonts w:hint="eastAsia"/>
-        </w:rPr>
       </w:pPr>
       <w:r>
         <w:rPr>
@@ -263,34 +256,19 @@
     <w:p>
       <w:pPr>
         <w:jc w:val="center"/>
-        <w:rPr>
-          <w:rFonts w:hint="eastAsia"/>
-        </w:rPr>
-      </w:pPr>
-    </w:p>
-    <w:p>
-      <w:pPr>
-        <w:jc w:val="center"/>
-        <w:rPr>
-          <w:rFonts w:hint="eastAsia"/>
-        </w:rPr>
-      </w:pPr>
-    </w:p>
-    <w:p>
-      <w:pPr>
-        <w:jc w:val="center"/>
-        <w:rPr>
-          <w:rFonts w:hint="eastAsia"/>
-        </w:rPr>
-      </w:pPr>
-    </w:p>
-    <w:p>
-      <w:pPr>
-        <w:rPr>
-          <w:rFonts w:hint="eastAsia"/>
-        </w:rPr>
-      </w:pPr>
-      <w:bookmarkStart w:id="0" w:name="_GoBack"/>
+      </w:pPr>
+    </w:p>
+    <w:p>
+      <w:pPr>
+        <w:jc w:val="center"/>
+      </w:pPr>
+    </w:p>
+    <w:p>
+      <w:pPr>
+        <w:jc w:val="center"/>
+      </w:pPr>
+    </w:p>
+    <w:p>
       <w:r>
         <w:rPr>
           <w:noProof/>
@@ -331,14 +309,10 @@
           </wp:inline>
         </w:drawing>
       </w:r>
-      <w:bookmarkEnd w:id="0"/>
-    </w:p>
-    <w:p>
-      <w:pPr>
-        <w:jc w:val="center"/>
-        <w:rPr>
-          <w:rFonts w:hint="eastAsia"/>
-        </w:rPr>
+    </w:p>
+    <w:p>
+      <w:pPr>
+        <w:jc w:val="center"/>
       </w:pPr>
       <w:r>
         <w:rPr>
@@ -350,25 +324,16 @@
     <w:p>
       <w:pPr>
         <w:jc w:val="center"/>
-        <w:rPr>
-          <w:rFonts w:hint="eastAsia"/>
-        </w:rPr>
-      </w:pPr>
-    </w:p>
-    <w:p>
-      <w:pPr>
-        <w:jc w:val="center"/>
-        <w:rPr>
-          <w:rFonts w:hint="eastAsia"/>
-        </w:rPr>
-      </w:pPr>
-    </w:p>
-    <w:p>
-      <w:pPr>
-        <w:jc w:val="center"/>
-        <w:rPr>
-          <w:rFonts w:hint="eastAsia"/>
-        </w:rPr>
+      </w:pPr>
+    </w:p>
+    <w:p>
+      <w:pPr>
+        <w:jc w:val="center"/>
+      </w:pPr>
+    </w:p>
+    <w:p>
+      <w:pPr>
+        <w:jc w:val="center"/>
       </w:pPr>
       <w:r>
         <w:rPr>

</xml_diff>